<commit_message>
final report of phase1
</commit_message>
<xml_diff>
--- a/docs/phase-1 report.docx
+++ b/docs/phase-1 report.docx
@@ -2916,12 +2916,14 @@
         </w:numPr>
         <w:bidi/>
         <w:rPr>
-          <w:rtl/>
-          <w:lang w:bidi="fa-IR"/>
-        </w:rPr>
-      </w:pPr>
-      <w:r>
-        <w:rPr>
+          <w:rFonts w:cs="B Titr"/>
+          <w:rtl/>
+          <w:lang w:bidi="fa-IR"/>
+        </w:rPr>
+      </w:pPr>
+      <w:r>
+        <w:rPr>
+          <w:rFonts w:cs="B Titr"/>
           <w:rtl/>
           <w:lang w:bidi="fa-IR"/>
         </w:rPr>
@@ -2929,15 +2931,15 @@
       </w:r>
       <w:r>
         <w:rPr>
-          <w:rFonts w:hint="cs"/>
-          <w:rtl/>
-          <w:lang w:bidi="fa-IR"/>
-        </w:rPr>
-        <w:t>ی</w:t>
-      </w:r>
-      <w:r>
-        <w:rPr>
-          <w:rFonts w:hint="eastAsia"/>
+          <w:rFonts w:cs="B Titr" w:hint="cs"/>
+          <w:rtl/>
+          <w:lang w:bidi="fa-IR"/>
+        </w:rPr>
+        <w:t>ی</w:t>
+      </w:r>
+      <w:r>
+        <w:rPr>
+          <w:rFonts w:cs="B Titr" w:hint="eastAsia"/>
           <w:rtl/>
           <w:lang w:bidi="fa-IR"/>
         </w:rPr>
@@ -2945,6 +2947,7 @@
       </w:r>
       <w:r>
         <w:rPr>
+          <w:rFonts w:cs="B Titr"/>
           <w:rtl/>
           <w:lang w:bidi="fa-IR"/>
         </w:rPr>
@@ -2952,14 +2955,15 @@
       </w:r>
       <w:r>
         <w:rPr>
-          <w:rFonts w:hint="cs"/>
-          <w:rtl/>
-          <w:lang w:bidi="fa-IR"/>
-        </w:rPr>
-        <w:t>ی</w:t>
-      </w:r>
-      <w:r>
-        <w:rPr>
+          <w:rFonts w:cs="B Titr" w:hint="cs"/>
+          <w:rtl/>
+          <w:lang w:bidi="fa-IR"/>
+        </w:rPr>
+        <w:t>ی</w:t>
+      </w:r>
+      <w:r>
+        <w:rPr>
+          <w:rFonts w:cs="B Titr"/>
           <w:rtl/>
           <w:lang w:bidi="fa-IR"/>
         </w:rPr>
@@ -2967,14 +2971,15 @@
       </w:r>
       <w:r>
         <w:rPr>
-          <w:rFonts w:hint="cs"/>
-          <w:rtl/>
-          <w:lang w:bidi="fa-IR"/>
-        </w:rPr>
-        <w:t>ی</w:t>
-      </w:r>
-      <w:r>
-        <w:rPr>
+          <w:rFonts w:cs="B Titr" w:hint="cs"/>
+          <w:rtl/>
+          <w:lang w:bidi="fa-IR"/>
+        </w:rPr>
+        <w:t>ی</w:t>
+      </w:r>
+      <w:r>
+        <w:rPr>
+          <w:rFonts w:cs="B Titr"/>
           <w:rtl/>
           <w:lang w:bidi="fa-IR"/>
         </w:rPr>
@@ -2982,14 +2987,15 @@
       </w:r>
       <w:r>
         <w:rPr>
-          <w:rFonts w:hint="cs"/>
-          <w:rtl/>
-          <w:lang w:bidi="fa-IR"/>
-        </w:rPr>
-        <w:t>ی</w:t>
-      </w:r>
-      <w:r>
-        <w:rPr>
+          <w:rFonts w:cs="B Titr" w:hint="cs"/>
+          <w:rtl/>
+          <w:lang w:bidi="fa-IR"/>
+        </w:rPr>
+        <w:t>ی</w:t>
+      </w:r>
+      <w:r>
+        <w:rPr>
+          <w:rFonts w:cs="B Titr"/>
           <w:rtl/>
           <w:lang w:bidi="fa-IR"/>
         </w:rPr>
@@ -2997,12 +3003,14 @@
       </w:r>
       <w:r>
         <w:rPr>
+          <w:rFonts w:cs="B Titr"/>
           <w:lang w:bidi="fa-IR"/>
         </w:rPr>
         <w:t>Model Justification</w:t>
       </w:r>
       <w:r>
         <w:rPr>
+          <w:rFonts w:cs="B Titr"/>
           <w:rtl/>
           <w:lang w:bidi="fa-IR"/>
         </w:rPr>
@@ -3013,6 +3021,7 @@
       <w:pPr>
         <w:bidi/>
         <w:rPr>
+          <w:rFonts w:cs="B Titr"/>
           <w:lang w:bidi="fa-IR"/>
         </w:rPr>
       </w:pPr>
@@ -4477,12 +4486,13 @@
         <w:pStyle w:val="Heading1"/>
         <w:bidi/>
         <w:rPr>
-          <w:lang w:bidi="fa-IR"/>
-        </w:rPr>
-      </w:pPr>
-      <w:r>
-        <w:rPr>
-          <w:rFonts w:cs="Arial"/>
+          <w:rFonts w:cs="B Titr"/>
+          <w:lang w:bidi="fa-IR"/>
+        </w:rPr>
+      </w:pPr>
+      <w:r>
+        <w:rPr>
+          <w:rFonts w:cs="B Titr"/>
           <w:rtl/>
           <w:lang w:bidi="fa-IR"/>
         </w:rPr>
@@ -4490,15 +4500,15 @@
       </w:r>
       <w:r>
         <w:rPr>
-          <w:rFonts w:cs="Arial" w:hint="cs"/>
-          <w:rtl/>
-          <w:lang w:bidi="fa-IR"/>
-        </w:rPr>
-        <w:t>ی</w:t>
-      </w:r>
-      <w:r>
-        <w:rPr>
-          <w:rFonts w:cs="Arial" w:hint="eastAsia"/>
+          <w:rFonts w:cs="B Titr" w:hint="cs"/>
+          <w:rtl/>
+          <w:lang w:bidi="fa-IR"/>
+        </w:rPr>
+        <w:t>ی</w:t>
+      </w:r>
+      <w:r>
+        <w:rPr>
+          <w:rFonts w:cs="B Titr" w:hint="eastAsia"/>
           <w:rtl/>
           <w:lang w:bidi="fa-IR"/>
         </w:rPr>
@@ -4506,15 +4516,15 @@
       </w:r>
       <w:r>
         <w:rPr>
-          <w:rFonts w:cs="Arial" w:hint="cs"/>
-          <w:rtl/>
-          <w:lang w:bidi="fa-IR"/>
-        </w:rPr>
-        <w:t>ی</w:t>
-      </w:r>
-      <w:r>
-        <w:rPr>
-          <w:rFonts w:cs="Arial" w:hint="eastAsia"/>
+          <w:rFonts w:cs="B Titr" w:hint="cs"/>
+          <w:rtl/>
+          <w:lang w:bidi="fa-IR"/>
+        </w:rPr>
+        <w:t>ی</w:t>
+      </w:r>
+      <w:r>
+        <w:rPr>
+          <w:rFonts w:cs="B Titr" w:hint="eastAsia"/>
           <w:rtl/>
           <w:lang w:bidi="fa-IR"/>
         </w:rPr>
@@ -4522,15 +4532,15 @@
       </w:r>
       <w:r>
         <w:rPr>
-          <w:rFonts w:cs="Arial" w:hint="cs"/>
-          <w:rtl/>
-          <w:lang w:bidi="fa-IR"/>
-        </w:rPr>
-        <w:t>ی</w:t>
-      </w:r>
-      <w:r>
-        <w:rPr>
-          <w:rFonts w:cs="Arial"/>
+          <w:rFonts w:cs="B Titr" w:hint="cs"/>
+          <w:rtl/>
+          <w:lang w:bidi="fa-IR"/>
+        </w:rPr>
+        <w:t>ی</w:t>
+      </w:r>
+      <w:r>
+        <w:rPr>
+          <w:rFonts w:cs="B Titr"/>
           <w:rtl/>
           <w:lang w:bidi="fa-IR"/>
         </w:rPr>
@@ -4538,15 +4548,15 @@
       </w:r>
       <w:r>
         <w:rPr>
-          <w:rFonts w:cs="Arial" w:hint="cs"/>
-          <w:rtl/>
-          <w:lang w:bidi="fa-IR"/>
-        </w:rPr>
-        <w:t>ی</w:t>
-      </w:r>
-      <w:r>
-        <w:rPr>
-          <w:rFonts w:cs="Arial"/>
+          <w:rFonts w:cs="B Titr" w:hint="cs"/>
+          <w:rtl/>
+          <w:lang w:bidi="fa-IR"/>
+        </w:rPr>
+        <w:t>ی</w:t>
+      </w:r>
+      <w:r>
+        <w:rPr>
+          <w:rFonts w:cs="B Titr"/>
           <w:rtl/>
           <w:lang w:bidi="fa-IR"/>
         </w:rPr>
@@ -4554,6 +4564,7 @@
       </w:r>
       <w:r>
         <w:rPr>
+          <w:rFonts w:cs="B Titr"/>
           <w:lang w:bidi="fa-IR"/>
         </w:rPr>
         <w:t>ResNet50 (Transfer Learning)</w:t>
@@ -6776,22 +6787,33 @@
         <w:pStyle w:val="Heading1"/>
         <w:bidi/>
         <w:rPr>
-          <w:rtl/>
-        </w:rPr>
-      </w:pPr>
-      <w:r>
-        <w:rPr>
-          <w:rFonts w:hint="cs"/>
-          <w:rtl/>
-        </w:rPr>
-        <w:t>3.تحلیل اکتشافی داده ها</w:t>
-      </w:r>
-      <w:r>
+          <w:rFonts w:cs="B Titr"/>
+          <w:rtl/>
+        </w:rPr>
+      </w:pPr>
+      <w:r>
+        <w:rPr>
+          <w:rFonts w:hint="cs"/>
+          <w:rtl/>
+        </w:rPr>
+        <w:t>3.</w:t>
+      </w:r>
+      <w:r>
+        <w:rPr>
+          <w:rFonts w:cs="B Titr" w:hint="cs"/>
+          <w:rtl/>
+        </w:rPr>
+        <w:t>تحلیل اکتشافی داده ها</w:t>
+      </w:r>
+      <w:r>
+        <w:rPr>
+          <w:rFonts w:cs="B Titr"/>
+        </w:rPr>
         <w:t xml:space="preserve">: (EDA) </w:t>
       </w:r>
       <w:r>
         <w:rPr>
-          <w:rFonts w:hint="cs"/>
+          <w:rFonts w:cs="B Titr" w:hint="cs"/>
           <w:rtl/>
         </w:rPr>
         <w:t xml:space="preserve"> </w:t>
@@ -9429,7 +9451,15 @@
           <w:lang w:bidi="fa-IR"/>
         </w:rPr>
         <w:lastRenderedPageBreak/>
-        <w:t>4. جدول پلن ازمایش ها</w:t>
+        <w:t xml:space="preserve">4. </w:t>
+      </w:r>
+      <w:r>
+        <w:rPr>
+          <w:rFonts w:cs="B Titr" w:hint="cs"/>
+          <w:rtl/>
+          <w:lang w:bidi="fa-IR"/>
+        </w:rPr>
+        <w:t>جدول پلن ازمایش ها</w:t>
       </w:r>
     </w:p>
     <w:p>
@@ -10857,11 +10887,20 @@
     </w:p>
     <w:p>
       <w:pPr>
-        <w:pStyle w:val="Heading1"/>
-        <w:bidi/>
-        <w:rPr>
-          <w:rtl/>
-          <w:lang w:bidi="fa-IR"/>
+        <w:pStyle w:val="Heading2"/>
+        <w:bidi/>
+        <w:rPr>
+          <w:rtl/>
+        </w:rPr>
+      </w:pPr>
+    </w:p>
+    <w:p>
+      <w:pPr>
+        <w:pStyle w:val="Heading2"/>
+        <w:bidi/>
+        <w:rPr>
+          <w:rStyle w:val="Heading2Char"/>
+          <w:rtl/>
         </w:rPr>
       </w:pPr>
       <w:r>
@@ -10960,6 +10999,1628 @@
         </w:rPr>
         <w:t>.</w:t>
       </w:r>
+    </w:p>
+    <w:p>
+      <w:pPr>
+        <w:bidi/>
+        <w:rPr>
+          <w:rtl/>
+        </w:rPr>
+      </w:pPr>
+    </w:p>
+    <w:p>
+      <w:pPr>
+        <w:bidi/>
+        <w:rPr>
+          <w:rtl/>
+        </w:rPr>
+      </w:pPr>
+    </w:p>
+    <w:p>
+      <w:pPr>
+        <w:bidi/>
+        <w:rPr>
+          <w:rtl/>
+        </w:rPr>
+      </w:pPr>
+    </w:p>
+    <w:p>
+      <w:pPr>
+        <w:bidi/>
+        <w:rPr>
+          <w:rtl/>
+        </w:rPr>
+      </w:pPr>
+    </w:p>
+    <w:p>
+      <w:pPr>
+        <w:bidi/>
+        <w:rPr>
+          <w:rtl/>
+        </w:rPr>
+      </w:pPr>
+    </w:p>
+    <w:p>
+      <w:pPr>
+        <w:bidi/>
+        <w:rPr>
+          <w:rtl/>
+        </w:rPr>
+      </w:pPr>
+    </w:p>
+    <w:p>
+      <w:pPr>
+        <w:bidi/>
+        <w:rPr>
+          <w:rtl/>
+        </w:rPr>
+      </w:pPr>
+    </w:p>
+    <w:p>
+      <w:pPr>
+        <w:bidi/>
+        <w:rPr>
+          <w:rtl/>
+        </w:rPr>
+      </w:pPr>
+    </w:p>
+    <w:p>
+      <w:pPr>
+        <w:bidi/>
+        <w:rPr>
+          <w:rtl/>
+        </w:rPr>
+      </w:pPr>
+    </w:p>
+    <w:p>
+      <w:pPr>
+        <w:bidi/>
+        <w:rPr>
+          <w:rtl/>
+        </w:rPr>
+      </w:pPr>
+    </w:p>
+    <w:p>
+      <w:pPr>
+        <w:bidi/>
+        <w:rPr>
+          <w:rtl/>
+        </w:rPr>
+      </w:pPr>
+    </w:p>
+    <w:p>
+      <w:pPr>
+        <w:bidi/>
+        <w:rPr>
+          <w:rtl/>
+        </w:rPr>
+      </w:pPr>
+    </w:p>
+    <w:p>
+      <w:pPr>
+        <w:bidi/>
+        <w:rPr>
+          <w:rtl/>
+        </w:rPr>
+      </w:pPr>
+    </w:p>
+    <w:p>
+      <w:pPr>
+        <w:bidi/>
+        <w:rPr>
+          <w:rtl/>
+        </w:rPr>
+      </w:pPr>
+    </w:p>
+    <w:p>
+      <w:pPr>
+        <w:bidi/>
+        <w:rPr>
+          <w:rtl/>
+        </w:rPr>
+      </w:pPr>
+    </w:p>
+    <w:p>
+      <w:pPr>
+        <w:bidi/>
+        <w:rPr>
+          <w:rtl/>
+        </w:rPr>
+      </w:pPr>
+    </w:p>
+    <w:p>
+      <w:pPr>
+        <w:bidi/>
+        <w:rPr>
+          <w:rtl/>
+        </w:rPr>
+      </w:pPr>
+    </w:p>
+    <w:p>
+      <w:pPr>
+        <w:bidi/>
+        <w:rPr>
+          <w:rtl/>
+        </w:rPr>
+      </w:pPr>
+    </w:p>
+    <w:p>
+      <w:pPr>
+        <w:bidi/>
+        <w:rPr>
+          <w:rtl/>
+        </w:rPr>
+      </w:pPr>
+    </w:p>
+    <w:p>
+      <w:pPr>
+        <w:bidi/>
+        <w:rPr>
+          <w:rtl/>
+        </w:rPr>
+      </w:pPr>
+    </w:p>
+    <w:p>
+      <w:pPr>
+        <w:bidi/>
+        <w:rPr>
+          <w:rtl/>
+        </w:rPr>
+      </w:pPr>
+    </w:p>
+    <w:p>
+      <w:pPr>
+        <w:bidi/>
+        <w:rPr>
+          <w:rtl/>
+        </w:rPr>
+      </w:pPr>
+    </w:p>
+    <w:p>
+      <w:pPr>
+        <w:bidi/>
+        <w:rPr>
+          <w:rtl/>
+        </w:rPr>
+      </w:pPr>
+    </w:p>
+    <w:p>
+      <w:pPr>
+        <w:bidi/>
+        <w:rPr>
+          <w:rtl/>
+        </w:rPr>
+      </w:pPr>
+    </w:p>
+    <w:p>
+      <w:pPr>
+        <w:bidi/>
+        <w:rPr>
+          <w:rtl/>
+        </w:rPr>
+      </w:pPr>
+    </w:p>
+    <w:p>
+      <w:pPr>
+        <w:bidi/>
+        <w:rPr>
+          <w:rtl/>
+        </w:rPr>
+      </w:pPr>
+    </w:p>
+    <w:p>
+      <w:pPr>
+        <w:pStyle w:val="Heading1"/>
+        <w:bidi/>
+        <w:rPr>
+          <w:rFonts w:cs="B Titr"/>
+          <w:rtl/>
+        </w:rPr>
+      </w:pPr>
+      <w:r>
+        <w:rPr>
+          <w:rFonts w:cs="B Titr" w:hint="cs"/>
+          <w:rtl/>
+        </w:rPr>
+        <w:lastRenderedPageBreak/>
+        <w:t>5.</w:t>
+      </w:r>
+      <w:r>
+        <w:rPr>
+          <w:rFonts w:cs="B Titr"/>
+          <w:rtl/>
+        </w:rPr>
+        <w:t xml:space="preserve"> </w:t>
+      </w:r>
+      <w:r>
+        <w:rPr>
+          <w:rFonts w:cs="B Titr"/>
+          <w:rtl/>
+        </w:rPr>
+        <w:t>متن توجیه علمی انتخاب مدل (</w:t>
+      </w:r>
+      <w:r>
+        <w:rPr>
+          <w:rFonts w:cs="B Titr"/>
+        </w:rPr>
+        <w:t>Justification</w:t>
+      </w:r>
+      <w:r>
+        <w:rPr>
+          <w:rFonts w:cs="B Titr"/>
+          <w:rtl/>
+        </w:rPr>
+        <w:t>)</w:t>
+      </w:r>
+    </w:p>
+    <w:p>
+      <w:pPr>
+        <w:bidi/>
+        <w:rPr>
+          <w:rtl/>
+        </w:rPr>
+      </w:pPr>
+    </w:p>
+    <w:p>
+      <w:pPr>
+        <w:pStyle w:val="Heading2"/>
+        <w:bidi/>
+        <w:rPr>
+          <w:szCs w:val="28"/>
+        </w:rPr>
+      </w:pPr>
+      <w:r>
+        <w:rPr>
+          <w:szCs w:val="28"/>
+          <w:rtl/>
+        </w:rPr>
+        <w:t xml:space="preserve">برای فاز اول پروژه، از یک معماری </w:t>
+      </w:r>
+      <w:r>
+        <w:rPr>
+          <w:szCs w:val="28"/>
+        </w:rPr>
+        <w:t>Custom 3-Layer CNN</w:t>
+      </w:r>
+      <w:r>
+        <w:rPr>
+          <w:szCs w:val="28"/>
+          <w:rtl/>
+        </w:rPr>
+        <w:t xml:space="preserve"> به عنوان مدل پایه (</w:t>
+      </w:r>
+      <w:r>
+        <w:rPr>
+          <w:szCs w:val="28"/>
+        </w:rPr>
+        <w:t>Baseline</w:t>
+      </w:r>
+      <w:r>
+        <w:rPr>
+          <w:szCs w:val="28"/>
+          <w:rtl/>
+        </w:rPr>
+        <w:t xml:space="preserve">) استفاده شده است. این مدل شامل </w:t>
+      </w:r>
+      <w:r>
+        <w:rPr>
+          <w:szCs w:val="28"/>
+          <w:rtl/>
+          <w:lang w:bidi="fa-IR"/>
+        </w:rPr>
+        <w:t>۳</w:t>
+      </w:r>
+      <w:r>
+        <w:rPr>
+          <w:szCs w:val="28"/>
+          <w:rtl/>
+        </w:rPr>
+        <w:t xml:space="preserve"> لایه کانولوشن با فیلترهای </w:t>
+      </w:r>
+      <w:r>
+        <w:rPr>
+          <w:szCs w:val="28"/>
+          <w:rtl/>
+          <w:lang w:bidi="fa-IR"/>
+        </w:rPr>
+        <w:t>۳۲</w:t>
+      </w:r>
+      <w:r>
+        <w:rPr>
+          <w:szCs w:val="28"/>
+          <w:rtl/>
+        </w:rPr>
+        <w:t xml:space="preserve">، </w:t>
+      </w:r>
+      <w:r>
+        <w:rPr>
+          <w:szCs w:val="28"/>
+          <w:rtl/>
+          <w:lang w:bidi="fa-IR"/>
+        </w:rPr>
+        <w:t>۶۴</w:t>
+      </w:r>
+      <w:r>
+        <w:rPr>
+          <w:szCs w:val="28"/>
+          <w:rtl/>
+        </w:rPr>
+        <w:t xml:space="preserve"> و </w:t>
+      </w:r>
+      <w:r>
+        <w:rPr>
+          <w:szCs w:val="28"/>
+          <w:rtl/>
+          <w:lang w:bidi="fa-IR"/>
+        </w:rPr>
+        <w:t>۱۲۸</w:t>
+      </w:r>
+      <w:r>
+        <w:rPr>
+          <w:szCs w:val="28"/>
+          <w:rtl/>
+        </w:rPr>
+        <w:t xml:space="preserve"> است که ابعاد تصویر را به تدریج کاهش داده و ویژگی‌های اصلی را استخراج می‌کنند.</w:t>
+      </w:r>
+    </w:p>
+    <w:p>
+      <w:pPr>
+        <w:pStyle w:val="Heading2"/>
+        <w:bidi/>
+        <w:rPr>
+          <w:szCs w:val="28"/>
+          <w:rtl/>
+        </w:rPr>
+      </w:pPr>
+      <w:r>
+        <w:rPr>
+          <w:rtl/>
+        </w:rPr>
+        <w:t>هدف از انتخاب این معماری ساده، ایجاد یک معیار اولیه</w:t>
+      </w:r>
+      <w:r>
+        <w:t xml:space="preserve"> (Benchmark) </w:t>
+      </w:r>
+      <w:r>
+        <w:rPr>
+          <w:rtl/>
+        </w:rPr>
+        <w:t>برای سنجش عملکرد و جلوگیری از مشکل</w:t>
+      </w:r>
+      <w:r>
+        <w:rPr>
+          <w:szCs w:val="28"/>
+          <w:rtl/>
+        </w:rPr>
+        <w:t xml:space="preserve"> </w:t>
+      </w:r>
+      <w:r>
+        <w:t xml:space="preserve">Overfitting </w:t>
+      </w:r>
+      <w:r>
+        <w:rPr>
+          <w:rtl/>
+        </w:rPr>
+        <w:t>است که معمولاً در مدل‌های عمیق روی دیتای محدود رخ می‌دهد. ما انتظار داریم این مدل به دلیل تعداد پارامترهای کمتر نسبت به مدل‌های پیشرفته، سریع‌تر آموزش ببیند اما دقت آن محدود باشد. این موضوع به ما اجازه می‌دهد در فاز دوم، میزان دقیق بهبود عملکرد ناشی از جایگزینی آن با معماری</w:t>
+      </w:r>
+      <w:r>
+        <w:rPr>
+          <w:szCs w:val="28"/>
+          <w:rtl/>
+        </w:rPr>
+        <w:t xml:space="preserve"> </w:t>
+      </w:r>
+      <w:r>
+        <w:t>(</w:t>
+      </w:r>
+      <w:r>
+        <w:t>ResNet50</w:t>
+      </w:r>
+      <w:r>
+        <w:t>)</w:t>
+      </w:r>
+      <w:r>
+        <w:t xml:space="preserve"> </w:t>
+      </w:r>
+      <w:r>
+        <w:rPr>
+          <w:rtl/>
+        </w:rPr>
+        <w:t>با روش</w:t>
+      </w:r>
+      <w:r>
+        <w:t xml:space="preserve"> </w:t>
+      </w:r>
+      <w:r>
+        <w:t>(</w:t>
+      </w:r>
+      <w:r>
+        <w:t xml:space="preserve">Transfer Learning) </w:t>
+      </w:r>
+      <w:r>
+        <w:rPr>
+          <w:rtl/>
+        </w:rPr>
+        <w:t>را به صورت علمی اندازه‌گیری کنیم</w:t>
+      </w:r>
+      <w:r>
+        <w:t>.</w:t>
+      </w:r>
+    </w:p>
+    <w:p>
+      <w:pPr>
+        <w:rPr>
+          <w:rtl/>
+        </w:rPr>
+      </w:pPr>
+    </w:p>
+    <w:p>
+      <w:pPr>
+        <w:rPr>
+          <w:rtl/>
+        </w:rPr>
+      </w:pPr>
+    </w:p>
+    <w:p>
+      <w:pPr>
+        <w:rPr>
+          <w:rtl/>
+        </w:rPr>
+      </w:pPr>
+    </w:p>
+    <w:p>
+      <w:pPr>
+        <w:pStyle w:val="Heading1"/>
+        <w:bidi/>
+        <w:rPr>
+          <w:rFonts w:cs="B Titr"/>
+          <w:rtl/>
+        </w:rPr>
+      </w:pPr>
+      <w:r>
+        <w:rPr>
+          <w:rFonts w:eastAsia="Times New Roman" w:cs="B Titr" w:hint="cs"/>
+          <w:rtl/>
+        </w:rPr>
+        <w:t>6.</w:t>
+      </w:r>
+      <w:r>
+        <w:rPr>
+          <w:rFonts w:cs="B Titr"/>
+          <w:rtl/>
+        </w:rPr>
+        <w:t xml:space="preserve"> </w:t>
+      </w:r>
+      <w:r>
+        <w:rPr>
+          <w:rFonts w:cs="B Titr"/>
+          <w:rtl/>
+        </w:rPr>
+        <w:t>اطلاعات جدول طرح آزمایش‌ها</w:t>
+      </w:r>
+      <w:r>
+        <w:rPr>
+          <w:rFonts w:cs="B Titr"/>
+        </w:rPr>
+        <w:t xml:space="preserve"> </w:t>
+      </w:r>
+      <w:r>
+        <w:rPr>
+          <w:rFonts w:cs="B Titr" w:hint="cs"/>
+          <w:rtl/>
+        </w:rPr>
+        <w:t xml:space="preserve"> </w:t>
+      </w:r>
+      <w:r>
+        <w:rPr>
+          <w:rFonts w:cs="B Titr"/>
+        </w:rPr>
+        <w:t xml:space="preserve">      </w:t>
+      </w:r>
+      <w:r>
+        <w:rPr>
+          <w:rFonts w:asciiTheme="minorHAnsi" w:hAnsiTheme="minorHAnsi" w:cs="B Titr"/>
+        </w:rPr>
+        <w:t xml:space="preserve">  </w:t>
+      </w:r>
+      <w:r>
+        <w:rPr>
+          <w:rFonts w:cs="B Titr"/>
+        </w:rPr>
+        <w:t>(Experiment Plan)</w:t>
+      </w:r>
+    </w:p>
+    <w:p>
+      <w:pPr>
+        <w:pStyle w:val="NormalWeb"/>
+        <w:numPr>
+          <w:ilvl w:val="0"/>
+          <w:numId w:val="2"/>
+        </w:numPr>
+        <w:bidi/>
+        <w:spacing w:before="0" w:beforeAutospacing="0" w:after="0" w:afterAutospacing="0"/>
+        <w:ind w:right="-120"/>
+        <w:textAlignment w:val="baseline"/>
+        <w:rPr>
+          <w:rFonts w:ascii="Arial" w:hAnsi="Arial" w:cs="Arial"/>
+          <w:color w:val="000000"/>
+          <w:sz w:val="22"/>
+          <w:szCs w:val="22"/>
+        </w:rPr>
+      </w:pPr>
+      <w:r>
+        <w:rPr>
+          <w:rFonts w:ascii="Arial" w:hAnsi="Arial" w:cs="Arial"/>
+          <w:b/>
+          <w:bCs/>
+          <w:color w:val="000000"/>
+          <w:sz w:val="22"/>
+          <w:szCs w:val="22"/>
+          <w:rtl/>
+        </w:rPr>
+        <w:t xml:space="preserve">مدل فاز </w:t>
+      </w:r>
+      <w:r>
+        <w:rPr>
+          <w:rFonts w:ascii="Arial" w:hAnsi="Arial" w:cs="Arial"/>
+          <w:b/>
+          <w:bCs/>
+          <w:color w:val="000000"/>
+          <w:sz w:val="22"/>
+          <w:szCs w:val="22"/>
+          <w:rtl/>
+          <w:lang w:bidi="fa-IR"/>
+        </w:rPr>
+        <w:t>۱:</w:t>
+      </w:r>
+      <w:r>
+        <w:rPr>
+          <w:rFonts w:ascii="Arial" w:hAnsi="Arial" w:cs="Arial"/>
+          <w:color w:val="000000"/>
+          <w:sz w:val="22"/>
+          <w:szCs w:val="22"/>
+          <w:rtl/>
+        </w:rPr>
+        <w:t xml:space="preserve"> </w:t>
+      </w:r>
+      <w:r>
+        <w:rPr>
+          <w:rFonts w:ascii="Arial" w:hAnsi="Arial" w:cs="Arial"/>
+          <w:color w:val="000000"/>
+          <w:sz w:val="22"/>
+          <w:szCs w:val="22"/>
+        </w:rPr>
+        <w:t>Custom CNN (Baseline)</w:t>
+      </w:r>
+    </w:p>
+    <w:p>
+      <w:pPr>
+        <w:pStyle w:val="NormalWeb"/>
+        <w:numPr>
+          <w:ilvl w:val="0"/>
+          <w:numId w:val="2"/>
+        </w:numPr>
+        <w:bidi/>
+        <w:spacing w:before="0" w:beforeAutospacing="0" w:after="0" w:afterAutospacing="0"/>
+        <w:ind w:right="-120"/>
+        <w:textAlignment w:val="baseline"/>
+        <w:rPr>
+          <w:rFonts w:ascii="Arial" w:hAnsi="Arial" w:cs="Arial"/>
+          <w:color w:val="000000"/>
+          <w:sz w:val="22"/>
+          <w:szCs w:val="22"/>
+          <w:rtl/>
+        </w:rPr>
+      </w:pPr>
+      <w:r>
+        <w:rPr>
+          <w:rFonts w:ascii="Arial" w:hAnsi="Arial" w:cs="Arial"/>
+          <w:b/>
+          <w:bCs/>
+          <w:color w:val="000000"/>
+          <w:sz w:val="22"/>
+          <w:szCs w:val="22"/>
+          <w:rtl/>
+        </w:rPr>
+        <w:t xml:space="preserve">مدل فاز </w:t>
+      </w:r>
+      <w:r>
+        <w:rPr>
+          <w:rFonts w:ascii="Arial" w:hAnsi="Arial" w:cs="Arial"/>
+          <w:b/>
+          <w:bCs/>
+          <w:color w:val="000000"/>
+          <w:sz w:val="22"/>
+          <w:szCs w:val="22"/>
+          <w:rtl/>
+          <w:lang w:bidi="fa-IR"/>
+        </w:rPr>
+        <w:t>۲:</w:t>
+      </w:r>
+      <w:r>
+        <w:rPr>
+          <w:rFonts w:ascii="Arial" w:hAnsi="Arial" w:cs="Arial"/>
+          <w:color w:val="000000"/>
+          <w:sz w:val="22"/>
+          <w:szCs w:val="22"/>
+          <w:rtl/>
+        </w:rPr>
+        <w:t xml:space="preserve"> </w:t>
+      </w:r>
+      <w:r>
+        <w:rPr>
+          <w:rFonts w:ascii="Arial" w:hAnsi="Arial" w:cs="Arial"/>
+          <w:color w:val="000000"/>
+          <w:sz w:val="22"/>
+          <w:szCs w:val="22"/>
+        </w:rPr>
+        <w:t>ResNet50 (Transfer Learning</w:t>
+      </w:r>
+      <w:r>
+        <w:rPr>
+          <w:rFonts w:ascii="Arial" w:hAnsi="Arial" w:cs="Arial"/>
+          <w:color w:val="000000"/>
+          <w:sz w:val="22"/>
+          <w:szCs w:val="22"/>
+          <w:rtl/>
+        </w:rPr>
+        <w:t xml:space="preserve"> &amp; </w:t>
+      </w:r>
+      <w:r>
+        <w:rPr>
+          <w:rFonts w:ascii="Arial" w:hAnsi="Arial" w:cs="Arial"/>
+          <w:color w:val="000000"/>
+          <w:sz w:val="22"/>
+          <w:szCs w:val="22"/>
+        </w:rPr>
+        <w:t>Fine-Tuning</w:t>
+      </w:r>
+      <w:r>
+        <w:rPr>
+          <w:rFonts w:ascii="Arial" w:hAnsi="Arial" w:cs="Arial"/>
+          <w:color w:val="000000"/>
+          <w:sz w:val="22"/>
+          <w:szCs w:val="22"/>
+          <w:rtl/>
+        </w:rPr>
+        <w:t>)</w:t>
+      </w:r>
+    </w:p>
+    <w:p>
+      <w:pPr>
+        <w:pStyle w:val="NormalWeb"/>
+        <w:numPr>
+          <w:ilvl w:val="0"/>
+          <w:numId w:val="2"/>
+        </w:numPr>
+        <w:bidi/>
+        <w:spacing w:before="0" w:beforeAutospacing="0" w:after="0" w:afterAutospacing="0"/>
+        <w:ind w:right="-120"/>
+        <w:textAlignment w:val="baseline"/>
+        <w:rPr>
+          <w:rFonts w:ascii="Arial" w:hAnsi="Arial" w:cs="Arial"/>
+          <w:color w:val="000000"/>
+          <w:sz w:val="22"/>
+          <w:szCs w:val="22"/>
+          <w:rtl/>
+        </w:rPr>
+      </w:pPr>
+      <w:r>
+        <w:rPr>
+          <w:rFonts w:ascii="Arial" w:hAnsi="Arial" w:cs="Arial"/>
+          <w:b/>
+          <w:bCs/>
+          <w:color w:val="000000"/>
+          <w:sz w:val="22"/>
+          <w:szCs w:val="22"/>
+          <w:rtl/>
+        </w:rPr>
+        <w:t>معیارهای ارزیابی (</w:t>
+      </w:r>
+      <w:r>
+        <w:rPr>
+          <w:rFonts w:ascii="Arial" w:hAnsi="Arial" w:cs="Arial"/>
+          <w:b/>
+          <w:bCs/>
+          <w:color w:val="000000"/>
+          <w:sz w:val="22"/>
+          <w:szCs w:val="22"/>
+        </w:rPr>
+        <w:t>Metrics</w:t>
+      </w:r>
+      <w:r>
+        <w:rPr>
+          <w:rFonts w:ascii="Arial" w:hAnsi="Arial" w:cs="Arial"/>
+          <w:b/>
+          <w:bCs/>
+          <w:color w:val="000000"/>
+          <w:sz w:val="22"/>
+          <w:szCs w:val="22"/>
+          <w:rtl/>
+        </w:rPr>
+        <w:t>):</w:t>
+      </w:r>
+    </w:p>
+    <w:p>
+      <w:pPr>
+        <w:pStyle w:val="NormalWeb"/>
+        <w:numPr>
+          <w:ilvl w:val="0"/>
+          <w:numId w:val="3"/>
+        </w:numPr>
+        <w:bidi/>
+        <w:spacing w:before="0" w:beforeAutospacing="0" w:after="0" w:afterAutospacing="0"/>
+        <w:ind w:right="480"/>
+        <w:textAlignment w:val="baseline"/>
+        <w:rPr>
+          <w:rFonts w:ascii="Arial" w:hAnsi="Arial" w:cs="Arial"/>
+          <w:color w:val="000000"/>
+          <w:sz w:val="22"/>
+          <w:szCs w:val="22"/>
+          <w:rtl/>
+        </w:rPr>
+      </w:pPr>
+      <w:r>
+        <w:rPr>
+          <w:rFonts w:ascii="Arial" w:hAnsi="Arial" w:cs="Arial"/>
+          <w:b/>
+          <w:bCs/>
+          <w:color w:val="000000"/>
+          <w:sz w:val="22"/>
+          <w:szCs w:val="22"/>
+        </w:rPr>
+        <w:t>Accuracy</w:t>
+      </w:r>
+    </w:p>
+    <w:p>
+      <w:pPr>
+        <w:pStyle w:val="NormalWeb"/>
+        <w:numPr>
+          <w:ilvl w:val="0"/>
+          <w:numId w:val="3"/>
+        </w:numPr>
+        <w:bidi/>
+        <w:spacing w:before="0" w:beforeAutospacing="0" w:after="0" w:afterAutospacing="0"/>
+        <w:ind w:right="480"/>
+        <w:textAlignment w:val="baseline"/>
+        <w:rPr>
+          <w:rFonts w:ascii="Arial" w:hAnsi="Arial" w:cs="Arial"/>
+          <w:color w:val="000000"/>
+          <w:sz w:val="22"/>
+          <w:szCs w:val="22"/>
+          <w:rtl/>
+        </w:rPr>
+      </w:pPr>
+      <w:r>
+        <w:rPr>
+          <w:rFonts w:ascii="Arial" w:hAnsi="Arial" w:cs="Arial"/>
+          <w:b/>
+          <w:bCs/>
+          <w:color w:val="000000"/>
+          <w:sz w:val="22"/>
+          <w:szCs w:val="22"/>
+        </w:rPr>
+        <w:t>Recall (Sensitivity)</w:t>
+      </w:r>
+      <w:r>
+        <w:rPr>
+          <w:rFonts w:ascii="Arial" w:hAnsi="Arial" w:cs="Arial"/>
+          <w:b/>
+          <w:bCs/>
+          <w:color w:val="000000"/>
+          <w:sz w:val="22"/>
+          <w:szCs w:val="22"/>
+          <w:rtl/>
+        </w:rPr>
+        <w:t>:</w:t>
+      </w:r>
+      <w:r>
+        <w:rPr>
+          <w:rFonts w:ascii="Arial" w:hAnsi="Arial" w:cs="Arial"/>
+          <w:color w:val="000000"/>
+          <w:sz w:val="22"/>
+          <w:szCs w:val="22"/>
+          <w:rtl/>
+        </w:rPr>
+        <w:t xml:space="preserve"> برای اطمینان از اینکه بیماران ذات‌الریه را از دست نمی‌دهیم (</w:t>
+      </w:r>
+      <w:r>
+        <w:rPr>
+          <w:rFonts w:ascii="Arial" w:hAnsi="Arial" w:cs="Arial"/>
+          <w:color w:val="000000"/>
+          <w:sz w:val="22"/>
+          <w:szCs w:val="22"/>
+        </w:rPr>
+        <w:t>False Negative</w:t>
+      </w:r>
+      <w:r>
+        <w:rPr>
+          <w:rFonts w:ascii="Arial" w:hAnsi="Arial" w:cs="Arial"/>
+          <w:color w:val="000000"/>
+          <w:sz w:val="22"/>
+          <w:szCs w:val="22"/>
+          <w:rtl/>
+        </w:rPr>
+        <w:t xml:space="preserve"> کم).</w:t>
+      </w:r>
+    </w:p>
+    <w:p>
+      <w:pPr>
+        <w:pStyle w:val="NormalWeb"/>
+        <w:numPr>
+          <w:ilvl w:val="0"/>
+          <w:numId w:val="3"/>
+        </w:numPr>
+        <w:bidi/>
+        <w:spacing w:before="0" w:beforeAutospacing="0" w:after="0" w:afterAutospacing="0"/>
+        <w:ind w:right="480"/>
+        <w:textAlignment w:val="baseline"/>
+        <w:rPr>
+          <w:rFonts w:ascii="Arial" w:hAnsi="Arial" w:cs="Arial"/>
+          <w:color w:val="000000"/>
+          <w:sz w:val="22"/>
+          <w:szCs w:val="22"/>
+          <w:rtl/>
+        </w:rPr>
+      </w:pPr>
+      <w:r>
+        <w:rPr>
+          <w:rFonts w:ascii="Arial" w:hAnsi="Arial" w:cs="Arial"/>
+          <w:b/>
+          <w:bCs/>
+          <w:color w:val="000000"/>
+          <w:sz w:val="22"/>
+          <w:szCs w:val="22"/>
+        </w:rPr>
+        <w:t>Specificity</w:t>
+      </w:r>
+      <w:r>
+        <w:rPr>
+          <w:rFonts w:ascii="Arial" w:hAnsi="Arial" w:cs="Arial"/>
+          <w:b/>
+          <w:bCs/>
+          <w:color w:val="000000"/>
+          <w:sz w:val="22"/>
+          <w:szCs w:val="22"/>
+          <w:rtl/>
+        </w:rPr>
+        <w:t>:</w:t>
+      </w:r>
+      <w:r>
+        <w:rPr>
+          <w:rFonts w:ascii="Arial" w:hAnsi="Arial" w:cs="Arial"/>
+          <w:color w:val="000000"/>
+          <w:sz w:val="22"/>
+          <w:szCs w:val="22"/>
+          <w:rtl/>
+        </w:rPr>
+        <w:t xml:space="preserve"> برای اطمینان از اینکه افراد سالم را به اشتباه بیمار تشخیص ندهیم (</w:t>
+      </w:r>
+      <w:r>
+        <w:rPr>
+          <w:rFonts w:ascii="Arial" w:hAnsi="Arial" w:cs="Arial"/>
+          <w:color w:val="000000"/>
+          <w:sz w:val="22"/>
+          <w:szCs w:val="22"/>
+        </w:rPr>
+        <w:t>False Positive</w:t>
+      </w:r>
+      <w:r>
+        <w:rPr>
+          <w:rFonts w:ascii="Arial" w:hAnsi="Arial" w:cs="Arial"/>
+          <w:color w:val="000000"/>
+          <w:sz w:val="22"/>
+          <w:szCs w:val="22"/>
+          <w:rtl/>
+        </w:rPr>
+        <w:t xml:space="preserve"> کم).</w:t>
+      </w:r>
+    </w:p>
+    <w:p>
+      <w:pPr>
+        <w:pStyle w:val="NormalWeb"/>
+        <w:numPr>
+          <w:ilvl w:val="0"/>
+          <w:numId w:val="3"/>
+        </w:numPr>
+        <w:bidi/>
+        <w:spacing w:before="0" w:beforeAutospacing="0" w:after="0" w:afterAutospacing="0"/>
+        <w:ind w:right="480"/>
+        <w:textAlignment w:val="baseline"/>
+        <w:rPr>
+          <w:rFonts w:ascii="Arial" w:hAnsi="Arial" w:cs="Arial"/>
+          <w:color w:val="000000"/>
+          <w:sz w:val="22"/>
+          <w:szCs w:val="22"/>
+          <w:rtl/>
+        </w:rPr>
+      </w:pPr>
+      <w:r>
+        <w:rPr>
+          <w:rFonts w:ascii="Arial" w:hAnsi="Arial" w:cs="Arial"/>
+          <w:b/>
+          <w:bCs/>
+          <w:color w:val="000000"/>
+          <w:sz w:val="22"/>
+          <w:szCs w:val="22"/>
+        </w:rPr>
+        <w:t>ROC-AUC</w:t>
+      </w:r>
+      <w:r>
+        <w:rPr>
+          <w:rFonts w:ascii="Arial" w:hAnsi="Arial" w:cs="Arial"/>
+          <w:b/>
+          <w:bCs/>
+          <w:color w:val="000000"/>
+          <w:sz w:val="22"/>
+          <w:szCs w:val="22"/>
+          <w:rtl/>
+        </w:rPr>
+        <w:t>:</w:t>
+      </w:r>
+      <w:r>
+        <w:rPr>
+          <w:rFonts w:ascii="Arial" w:hAnsi="Arial" w:cs="Arial"/>
+          <w:color w:val="000000"/>
+          <w:sz w:val="22"/>
+          <w:szCs w:val="22"/>
+          <w:rtl/>
+        </w:rPr>
+        <w:t xml:space="preserve"> برای سنجش عملکرد کلی مدل در آستانه‌های مختلف.</w:t>
+      </w:r>
+    </w:p>
+    <w:p>
+      <w:pPr>
+        <w:bidi/>
+      </w:pPr>
+    </w:p>
+    <w:p>
+      <w:pPr>
+        <w:bidi/>
+        <w:rPr>
+          <w:rFonts w:cs="B Nazanin" w:hint="cs"/>
+          <w:rtl/>
+        </w:rPr>
+      </w:pPr>
+    </w:p>
+    <w:p>
+      <w:pPr>
+        <w:bidi/>
+        <w:rPr>
+          <w:rtl/>
+        </w:rPr>
+      </w:pPr>
+    </w:p>
+    <w:p>
+      <w:pPr>
+        <w:bidi/>
+        <w:rPr>
+          <w:rtl/>
+        </w:rPr>
+      </w:pPr>
+    </w:p>
+    <w:p>
+      <w:pPr>
+        <w:bidi/>
+        <w:rPr>
+          <w:rtl/>
+        </w:rPr>
+      </w:pPr>
+    </w:p>
+    <w:p>
+      <w:pPr>
+        <w:bidi/>
+        <w:rPr>
+          <w:rtl/>
+        </w:rPr>
+      </w:pPr>
+    </w:p>
+    <w:p>
+      <w:pPr>
+        <w:bidi/>
+        <w:rPr>
+          <w:rtl/>
+        </w:rPr>
+      </w:pPr>
+    </w:p>
+    <w:p>
+      <w:pPr>
+        <w:bidi/>
+        <w:rPr>
+          <w:rtl/>
+        </w:rPr>
+      </w:pPr>
+    </w:p>
+    <w:p>
+      <w:pPr>
+        <w:bidi/>
+        <w:rPr>
+          <w:rtl/>
+        </w:rPr>
+      </w:pPr>
+    </w:p>
+    <w:p>
+      <w:pPr>
+        <w:bidi/>
+        <w:rPr>
+          <w:rtl/>
+        </w:rPr>
+      </w:pPr>
+    </w:p>
+    <w:p>
+      <w:pPr>
+        <w:bidi/>
+        <w:rPr>
+          <w:rtl/>
+        </w:rPr>
+      </w:pPr>
+    </w:p>
+    <w:p>
+      <w:pPr>
+        <w:bidi/>
+        <w:rPr>
+          <w:rStyle w:val="Heading1Char"/>
+          <w:rFonts w:cs="B Titr"/>
+          <w:rtl/>
+        </w:rPr>
+      </w:pPr>
+      <w:r>
+        <w:rPr>
+          <w:rStyle w:val="Heading1Char"/>
+          <w:rFonts w:hint="cs"/>
+          <w:rtl/>
+        </w:rPr>
+        <w:lastRenderedPageBreak/>
+        <w:t>7</w:t>
+      </w:r>
+      <w:r>
+        <w:rPr>
+          <w:rStyle w:val="Heading1Char"/>
+          <w:rFonts w:cs="B Titr"/>
+        </w:rPr>
+        <w:t xml:space="preserve">. </w:t>
+      </w:r>
+      <w:r>
+        <w:rPr>
+          <w:rStyle w:val="Heading1Char"/>
+          <w:rFonts w:cs="B Titr"/>
+          <w:rtl/>
+        </w:rPr>
+        <w:t>خروجی ساختار مدل</w:t>
+      </w:r>
+      <w:r>
+        <w:rPr>
+          <w:rStyle w:val="Heading1Char"/>
+          <w:rFonts w:cs="B Titr"/>
+        </w:rPr>
+        <w:t xml:space="preserve"> (Model Summary)</w:t>
+      </w:r>
+    </w:p>
+    <w:p>
+      <w:pPr>
+        <w:bidi/>
+        <w:rPr>
+          <w:rStyle w:val="Heading1Char"/>
+          <w:rFonts w:cs="B Titr"/>
+          <w:rtl/>
+        </w:rPr>
+      </w:pPr>
+    </w:p>
+    <w:p>
+      <w:pPr>
+        <w:rPr>
+          <w:rFonts w:asciiTheme="majorBidi" w:hAnsiTheme="majorBidi" w:cstheme="majorBidi"/>
+          <w:sz w:val="24"/>
+          <w:szCs w:val="24"/>
+          <w:rtl/>
+        </w:rPr>
+      </w:pPr>
+      <w:r>
+        <w:br/>
+      </w:r>
+      <w:r>
+        <w:rPr>
+          <w:rFonts w:asciiTheme="majorBidi" w:hAnsiTheme="majorBidi" w:cstheme="majorBidi"/>
+          <w:color w:val="000000"/>
+          <w:sz w:val="24"/>
+          <w:szCs w:val="24"/>
+        </w:rPr>
+        <w:t>Model: "sequential"</w:t>
+      </w:r>
+      <w:r>
+        <w:rPr>
+          <w:rFonts w:asciiTheme="majorBidi" w:hAnsiTheme="majorBidi" w:cstheme="majorBidi"/>
+          <w:color w:val="000000"/>
+          <w:sz w:val="24"/>
+          <w:szCs w:val="24"/>
+        </w:rPr>
+        <w:br/>
+        <w:t>_________________________________________________________________</w:t>
+      </w:r>
+      <w:r>
+        <w:rPr>
+          <w:rFonts w:asciiTheme="majorBidi" w:hAnsiTheme="majorBidi" w:cstheme="majorBidi"/>
+          <w:color w:val="000000"/>
+          <w:sz w:val="24"/>
+          <w:szCs w:val="24"/>
+        </w:rPr>
+        <w:br/>
+        <w:t xml:space="preserve"> Layer (type)                Output Shape              Param #   </w:t>
+      </w:r>
+      <w:r>
+        <w:rPr>
+          <w:rFonts w:asciiTheme="majorBidi" w:hAnsiTheme="majorBidi" w:cstheme="majorBidi"/>
+          <w:color w:val="000000"/>
+          <w:sz w:val="24"/>
+          <w:szCs w:val="24"/>
+        </w:rPr>
+        <w:br/>
+        <w:t>=================================================================</w:t>
+      </w:r>
+      <w:r>
+        <w:rPr>
+          <w:rFonts w:asciiTheme="majorBidi" w:hAnsiTheme="majorBidi" w:cstheme="majorBidi"/>
+          <w:color w:val="000000"/>
+          <w:sz w:val="24"/>
+          <w:szCs w:val="24"/>
+        </w:rPr>
+        <w:br/>
+        <w:t xml:space="preserve"> conv2d (Conv2D)             (None, 224, 224, 32)      896       </w:t>
+      </w:r>
+      <w:r>
+        <w:rPr>
+          <w:rFonts w:asciiTheme="majorBidi" w:hAnsiTheme="majorBidi" w:cstheme="majorBidi"/>
+          <w:color w:val="000000"/>
+          <w:sz w:val="24"/>
+          <w:szCs w:val="24"/>
+        </w:rPr>
+        <w:br/>
+        <w:t xml:space="preserve">                                                                 </w:t>
+      </w:r>
+      <w:r>
+        <w:rPr>
+          <w:rFonts w:asciiTheme="majorBidi" w:hAnsiTheme="majorBidi" w:cstheme="majorBidi"/>
+          <w:color w:val="000000"/>
+          <w:sz w:val="24"/>
+          <w:szCs w:val="24"/>
+        </w:rPr>
+        <w:br/>
+        <w:t xml:space="preserve"> max_pooling2d (MaxPooling2D) (None, 112, 112, 32)     0         </w:t>
+      </w:r>
+      <w:r>
+        <w:rPr>
+          <w:rFonts w:asciiTheme="majorBidi" w:hAnsiTheme="majorBidi" w:cstheme="majorBidi"/>
+          <w:color w:val="000000"/>
+          <w:sz w:val="24"/>
+          <w:szCs w:val="24"/>
+        </w:rPr>
+        <w:br/>
+        <w:t xml:space="preserve">                                                                 </w:t>
+      </w:r>
+      <w:r>
+        <w:rPr>
+          <w:rFonts w:asciiTheme="majorBidi" w:hAnsiTheme="majorBidi" w:cstheme="majorBidi"/>
+          <w:color w:val="000000"/>
+          <w:sz w:val="24"/>
+          <w:szCs w:val="24"/>
+        </w:rPr>
+        <w:br/>
+        <w:t xml:space="preserve"> conv2d_1 (Conv2D)           (None, 112, 112, 64)      18496     </w:t>
+      </w:r>
+      <w:r>
+        <w:rPr>
+          <w:rFonts w:asciiTheme="majorBidi" w:hAnsiTheme="majorBidi" w:cstheme="majorBidi"/>
+          <w:color w:val="000000"/>
+          <w:sz w:val="24"/>
+          <w:szCs w:val="24"/>
+        </w:rPr>
+        <w:br/>
+        <w:t xml:space="preserve">                                                                 </w:t>
+      </w:r>
+      <w:r>
+        <w:rPr>
+          <w:rFonts w:asciiTheme="majorBidi" w:hAnsiTheme="majorBidi" w:cstheme="majorBidi"/>
+          <w:color w:val="000000"/>
+          <w:sz w:val="24"/>
+          <w:szCs w:val="24"/>
+        </w:rPr>
+        <w:br/>
+        <w:t xml:space="preserve"> max_pooling2d_1 (MaxPooling2D) (None, 56, 56, 64)     0         </w:t>
+      </w:r>
+      <w:r>
+        <w:rPr>
+          <w:rFonts w:asciiTheme="majorBidi" w:hAnsiTheme="majorBidi" w:cstheme="majorBidi"/>
+          <w:color w:val="000000"/>
+          <w:sz w:val="24"/>
+          <w:szCs w:val="24"/>
+        </w:rPr>
+        <w:br/>
+        <w:t xml:space="preserve">                                                                 </w:t>
+      </w:r>
+      <w:r>
+        <w:rPr>
+          <w:rFonts w:asciiTheme="majorBidi" w:hAnsiTheme="majorBidi" w:cstheme="majorBidi"/>
+          <w:color w:val="000000"/>
+          <w:sz w:val="24"/>
+          <w:szCs w:val="24"/>
+        </w:rPr>
+        <w:br/>
+        <w:t xml:space="preserve"> conv2d_2 (Conv2D)           (None, 56, 56, 128)       73856     </w:t>
+      </w:r>
+      <w:r>
+        <w:rPr>
+          <w:rFonts w:asciiTheme="majorBidi" w:hAnsiTheme="majorBidi" w:cstheme="majorBidi"/>
+          <w:color w:val="000000"/>
+          <w:sz w:val="24"/>
+          <w:szCs w:val="24"/>
+        </w:rPr>
+        <w:br/>
+        <w:t xml:space="preserve">                                                                 </w:t>
+      </w:r>
+      <w:r>
+        <w:rPr>
+          <w:rFonts w:asciiTheme="majorBidi" w:hAnsiTheme="majorBidi" w:cstheme="majorBidi"/>
+          <w:color w:val="000000"/>
+          <w:sz w:val="24"/>
+          <w:szCs w:val="24"/>
+        </w:rPr>
+        <w:br/>
+        <w:t xml:space="preserve"> max_pooling2d_2 (MaxPooling2D) (None, 28, 28, 128)    0         </w:t>
+      </w:r>
+      <w:r>
+        <w:rPr>
+          <w:rFonts w:asciiTheme="majorBidi" w:hAnsiTheme="majorBidi" w:cstheme="majorBidi"/>
+          <w:color w:val="000000"/>
+          <w:sz w:val="24"/>
+          <w:szCs w:val="24"/>
+        </w:rPr>
+        <w:br/>
+        <w:t xml:space="preserve">                                                                 </w:t>
+      </w:r>
+      <w:r>
+        <w:rPr>
+          <w:rFonts w:asciiTheme="majorBidi" w:hAnsiTheme="majorBidi" w:cstheme="majorBidi"/>
+          <w:color w:val="000000"/>
+          <w:sz w:val="24"/>
+          <w:szCs w:val="24"/>
+        </w:rPr>
+        <w:br/>
+        <w:t xml:space="preserve"> flatten (Flatten)           (None, 100352)            0         </w:t>
+      </w:r>
+      <w:r>
+        <w:rPr>
+          <w:rFonts w:asciiTheme="majorBidi" w:hAnsiTheme="majorBidi" w:cstheme="majorBidi"/>
+          <w:color w:val="000000"/>
+          <w:sz w:val="24"/>
+          <w:szCs w:val="24"/>
+        </w:rPr>
+        <w:br/>
+        <w:t xml:space="preserve">                                                                 </w:t>
+      </w:r>
+      <w:r>
+        <w:rPr>
+          <w:rFonts w:asciiTheme="majorBidi" w:hAnsiTheme="majorBidi" w:cstheme="majorBidi"/>
+          <w:color w:val="000000"/>
+          <w:sz w:val="24"/>
+          <w:szCs w:val="24"/>
+        </w:rPr>
+        <w:br/>
+        <w:t xml:space="preserve"> dense (Dense)               (None, 64)                6422592   </w:t>
+      </w:r>
+      <w:r>
+        <w:rPr>
+          <w:rFonts w:asciiTheme="majorBidi" w:hAnsiTheme="majorBidi" w:cstheme="majorBidi"/>
+          <w:color w:val="000000"/>
+          <w:sz w:val="24"/>
+          <w:szCs w:val="24"/>
+        </w:rPr>
+        <w:br/>
+        <w:t xml:space="preserve">                                                                 </w:t>
+      </w:r>
+      <w:r>
+        <w:rPr>
+          <w:rFonts w:asciiTheme="majorBidi" w:hAnsiTheme="majorBidi" w:cstheme="majorBidi"/>
+          <w:color w:val="000000"/>
+          <w:sz w:val="24"/>
+          <w:szCs w:val="24"/>
+        </w:rPr>
+        <w:br/>
+        <w:t xml:space="preserve"> dense_1 (Dense)             (None, 1)                 65        </w:t>
+      </w:r>
+      <w:r>
+        <w:rPr>
+          <w:rFonts w:asciiTheme="majorBidi" w:hAnsiTheme="majorBidi" w:cstheme="majorBidi"/>
+          <w:color w:val="000000"/>
+          <w:sz w:val="24"/>
+          <w:szCs w:val="24"/>
+        </w:rPr>
+        <w:br/>
+        <w:t>=================================================================</w:t>
+      </w:r>
+      <w:r>
+        <w:rPr>
+          <w:rFonts w:asciiTheme="majorBidi" w:hAnsiTheme="majorBidi" w:cstheme="majorBidi"/>
+          <w:color w:val="000000"/>
+          <w:sz w:val="24"/>
+          <w:szCs w:val="24"/>
+        </w:rPr>
+        <w:br/>
+        <w:t>Total params: 6,515,905</w:t>
+      </w:r>
+      <w:r>
+        <w:rPr>
+          <w:rFonts w:asciiTheme="majorBidi" w:hAnsiTheme="majorBidi" w:cstheme="majorBidi"/>
+          <w:color w:val="000000"/>
+          <w:sz w:val="24"/>
+          <w:szCs w:val="24"/>
+        </w:rPr>
+        <w:br/>
+        <w:t>Trainable params: 6,515,905</w:t>
+      </w:r>
+      <w:r>
+        <w:rPr>
+          <w:rFonts w:asciiTheme="majorBidi" w:hAnsiTheme="majorBidi" w:cstheme="majorBidi"/>
+          <w:color w:val="000000"/>
+          <w:sz w:val="24"/>
+          <w:szCs w:val="24"/>
+        </w:rPr>
+        <w:br/>
+        <w:t>Non-trainable params: 0</w:t>
+      </w:r>
+      <w:r>
+        <w:rPr>
+          <w:rFonts w:asciiTheme="majorBidi" w:hAnsiTheme="majorBidi" w:cstheme="majorBidi"/>
+          <w:color w:val="000000"/>
+          <w:sz w:val="24"/>
+          <w:szCs w:val="24"/>
+        </w:rPr>
+        <w:br/>
+        <w:t>_________________________________________________________________</w:t>
+      </w:r>
+      <w:r>
+        <w:rPr>
+          <w:rFonts w:asciiTheme="majorBidi" w:hAnsiTheme="majorBidi" w:cstheme="majorBidi"/>
+          <w:color w:val="000000"/>
+          <w:sz w:val="24"/>
+          <w:szCs w:val="24"/>
+        </w:rPr>
+        <w:br/>
+      </w:r>
+    </w:p>
+    <w:p>
+      <w:pPr>
+        <w:bidi/>
+        <w:rPr>
+          <w:rtl/>
+        </w:rPr>
+      </w:pPr>
+    </w:p>
+    <w:p>
+      <w:pPr>
+        <w:bidi/>
+        <w:rPr>
+          <w:rtl/>
+        </w:rPr>
+      </w:pPr>
+    </w:p>
+    <w:p>
+      <w:pPr>
+        <w:bidi/>
+        <w:rPr>
+          <w:rtl/>
+        </w:rPr>
+      </w:pPr>
+    </w:p>
+    <w:p>
+      <w:pPr>
+        <w:bidi/>
+        <w:rPr>
+          <w:rtl/>
+        </w:rPr>
+      </w:pPr>
+    </w:p>
+    <w:p>
+      <w:pPr>
+        <w:bidi/>
+        <w:rPr>
+          <w:rtl/>
+        </w:rPr>
+      </w:pPr>
+    </w:p>
+    <w:p>
+      <w:pPr>
+        <w:bidi/>
+        <w:rPr>
+          <w:rtl/>
+        </w:rPr>
+      </w:pPr>
+    </w:p>
+    <w:p>
+      <w:pPr>
+        <w:pStyle w:val="Heading1"/>
+        <w:bidi/>
+        <w:rPr>
+          <w:rFonts w:cs="B Titr"/>
+          <w:rtl/>
+        </w:rPr>
+      </w:pPr>
+      <w:r>
+        <w:rPr>
+          <w:rFonts w:cs="B Titr" w:hint="cs"/>
+          <w:rtl/>
+        </w:rPr>
+        <w:lastRenderedPageBreak/>
+        <w:t>معرفی دیتاست:</w:t>
+      </w:r>
+    </w:p>
+    <w:p>
+      <w:pPr>
+        <w:bidi/>
+        <w:rPr>
+          <w:rFonts w:cs="Arial"/>
+          <w:sz w:val="28"/>
+          <w:szCs w:val="28"/>
+          <w:rtl/>
+          <w:lang w:bidi="fa-IR"/>
+        </w:rPr>
+      </w:pPr>
+      <w:r>
+        <w:rPr>
+          <w:rFonts w:cs="B Nazanin" w:hint="cs"/>
+          <w:sz w:val="28"/>
+          <w:szCs w:val="28"/>
+          <w:rtl/>
+        </w:rPr>
+        <w:t xml:space="preserve">با وجود پیاده سازی ماژول خواندن </w:t>
+      </w:r>
+      <w:r>
+        <w:rPr>
+          <w:rFonts w:cs="B Nazanin"/>
+          <w:sz w:val="28"/>
+          <w:szCs w:val="28"/>
+        </w:rPr>
+        <w:t>DICOM</w:t>
+      </w:r>
+      <w:r>
+        <w:rPr>
+          <w:rFonts w:cs="B Nazanin" w:hint="cs"/>
+          <w:sz w:val="28"/>
+          <w:szCs w:val="28"/>
+          <w:rtl/>
+          <w:lang w:bidi="fa-IR"/>
+        </w:rPr>
+        <w:t xml:space="preserve"> .</w:t>
+      </w:r>
+      <w:r>
+        <w:rPr>
+          <w:rFonts w:cs="Cambria" w:hint="cs"/>
+          <w:sz w:val="28"/>
+          <w:szCs w:val="28"/>
+          <w:rtl/>
+          <w:lang w:bidi="fa-IR"/>
+        </w:rPr>
+        <w:t xml:space="preserve">  </w:t>
+      </w:r>
+      <w:r>
+        <w:rPr>
+          <w:rFonts w:cs="Arial" w:hint="cs"/>
+          <w:sz w:val="28"/>
+          <w:szCs w:val="28"/>
+          <w:rtl/>
+          <w:lang w:bidi="fa-IR"/>
+        </w:rPr>
+        <w:t xml:space="preserve">به دلیل اینکه دیتاست مرجع </w:t>
+      </w:r>
+      <w:r>
+        <w:rPr>
+          <w:rFonts w:cs="Arial"/>
+          <w:sz w:val="28"/>
+          <w:szCs w:val="28"/>
+          <w:lang w:bidi="fa-IR"/>
+        </w:rPr>
+        <w:t>(Kaggle)</w:t>
+      </w:r>
+      <w:r>
+        <w:rPr>
+          <w:rFonts w:cs="Arial" w:hint="cs"/>
+          <w:sz w:val="28"/>
+          <w:szCs w:val="28"/>
+          <w:rtl/>
+          <w:lang w:bidi="fa-IR"/>
+        </w:rPr>
+        <w:t xml:space="preserve"> فرمت هارا به </w:t>
+      </w:r>
+      <w:r>
+        <w:rPr>
+          <w:rFonts w:cs="Arial"/>
+          <w:sz w:val="28"/>
+          <w:szCs w:val="28"/>
+          <w:lang w:bidi="fa-IR"/>
+        </w:rPr>
+        <w:t>JPEG</w:t>
+      </w:r>
+      <w:r>
+        <w:rPr>
+          <w:rFonts w:cs="Arial" w:hint="cs"/>
+          <w:sz w:val="28"/>
+          <w:szCs w:val="28"/>
+          <w:rtl/>
+          <w:lang w:bidi="fa-IR"/>
+        </w:rPr>
+        <w:t xml:space="preserve"> فشرده کرده است . اموزش مدل روی فرمت </w:t>
+      </w:r>
+      <w:r>
+        <w:rPr>
+          <w:rFonts w:cs="Arial"/>
+          <w:sz w:val="28"/>
+          <w:szCs w:val="28"/>
+          <w:lang w:bidi="fa-IR"/>
+        </w:rPr>
+        <w:t>JPEG</w:t>
+      </w:r>
+      <w:r>
+        <w:rPr>
+          <w:rFonts w:cs="Arial" w:hint="cs"/>
+          <w:sz w:val="28"/>
+          <w:szCs w:val="28"/>
+          <w:rtl/>
+          <w:lang w:bidi="fa-IR"/>
+        </w:rPr>
+        <w:t xml:space="preserve"> انجام میشود اما سیستم قابلیت استقرار در</w:t>
+      </w:r>
+    </w:p>
+    <w:p>
+      <w:pPr>
+        <w:bidi/>
+        <w:rPr>
+          <w:rFonts w:cs="Arial"/>
+          <w:sz w:val="28"/>
+          <w:szCs w:val="28"/>
+          <w:rtl/>
+          <w:lang w:bidi="fa-IR"/>
+        </w:rPr>
+      </w:pPr>
+      <w:r>
+        <w:rPr>
+          <w:rFonts w:cs="Arial" w:hint="cs"/>
+          <w:sz w:val="28"/>
+          <w:szCs w:val="28"/>
+          <w:rtl/>
+          <w:lang w:bidi="fa-IR"/>
+        </w:rPr>
+        <w:t xml:space="preserve">بیمارستان (با </w:t>
+      </w:r>
+      <w:r>
+        <w:rPr>
+          <w:rFonts w:cs="Arial"/>
+          <w:sz w:val="28"/>
+          <w:szCs w:val="28"/>
+          <w:lang w:bidi="fa-IR"/>
+        </w:rPr>
+        <w:t>DICOM</w:t>
+      </w:r>
+      <w:r>
+        <w:rPr>
+          <w:rFonts w:cs="Arial" w:hint="cs"/>
+          <w:sz w:val="28"/>
+          <w:szCs w:val="28"/>
+          <w:rtl/>
+          <w:lang w:bidi="fa-IR"/>
+        </w:rPr>
+        <w:t>) را دارد.</w:t>
+      </w:r>
+    </w:p>
+    <w:p>
+      <w:pPr>
+        <w:bidi/>
+        <w:rPr>
+          <w:rFonts w:cs="Arial" w:hint="cs"/>
+          <w:sz w:val="28"/>
+          <w:szCs w:val="28"/>
+          <w:rtl/>
+          <w:lang w:bidi="fa-IR"/>
+        </w:rPr>
+      </w:pPr>
     </w:p>
     <w:sectPr>
       <w:pgSz w:w="12240" w:h="15840"/>
@@ -10974,6 +12635,268 @@
 <file path=word/numbering.xml><?xml version="1.0" encoding="utf-8"?>
 <w:numbering xmlns:wpc="http://schemas.microsoft.com/office/word/2010/wordprocessingCanvas" xmlns:cx="http://schemas.microsoft.com/office/drawing/2014/chartex" xmlns:cx1="http://schemas.microsoft.com/office/drawing/2015/9/8/chartex" xmlns:cx2="http://schemas.microsoft.com/office/drawing/2015/10/21/chartex" xmlns:cx3="http://schemas.microsoft.com/office/drawing/2016/5/9/chartex" xmlns:cx4="http://schemas.microsoft.com/office/drawing/2016/5/10/chartex" xmlns:cx5="http://schemas.microsoft.com/office/drawing/2016/5/11/chartex" xmlns:cx6="http://schemas.microsoft.com/office/drawing/2016/5/12/chartex" xmlns:cx7="http://schemas.microsoft.com/office/drawing/2016/5/13/chartex" xmlns:cx8="http://schemas.microsoft.com/office/drawing/2016/5/14/chartex" xmlns:mc="http://schemas.openxmlformats.org/markup-compatibility/2006" xmlns:aink="http://schemas.microsoft.com/office/drawing/2016/ink" xmlns:am3d="http://schemas.microsoft.com/office/drawing/2017/model3d" xmlns:o="urn:schemas-microsoft-com:office:office" xmlns:r="http://schemas.openxmlformats.org/officeDocument/2006/relationships" xmlns:m="http://schemas.openxmlformats.org/officeDocument/2006/math" xmlns:v="urn:schemas-microsoft-com:vml" xmlns:wp14="http://schemas.microsoft.com/office/word/2010/wordprocessingDrawing" xmlns:wp="http://schemas.openxmlformats.org/drawingml/2006/wordprocessingDrawing" xmlns:w10="urn:schemas-microsoft-com:office:word" xmlns:w="http://schemas.openxmlformats.org/wordprocessingml/2006/main" xmlns:w14="http://schemas.microsoft.com/office/word/2010/wordml" xmlns:w15="http://schemas.microsoft.com/office/word/2012/wordml" xmlns:w16cex="http://schemas.microsoft.com/office/word/2018/wordml/cex" xmlns:w16cid="http://schemas.microsoft.com/office/word/2016/wordml/cid" xmlns:w16="http://schemas.microsoft.com/office/word/2018/wordml" xmlns:w16sdtdh="http://schemas.microsoft.com/office/word/2020/wordml/sdtdatahash" xmlns:w16se="http://schemas.microsoft.com/office/word/2015/wordml/symex" xmlns:wpg="http://schemas.microsoft.com/office/word/2010/wordprocessingGroup" xmlns:wpi="http://schemas.microsoft.com/office/word/2010/wordprocessingInk" xmlns:wne="http://schemas.microsoft.com/office/word/2006/wordml" xmlns:wps="http://schemas.microsoft.com/office/word/2010/wordprocessingShape" mc:Ignorable="w14 w15 w16se w16cid w16 w16cex w16sdtdh wp14">
   <w:abstractNum w:abstractNumId="0" w15:restartNumberingAfterBreak="0">
+    <w:nsid w:val="439D225F"/>
+    <w:multiLevelType w:val="multilevel"/>
+    <w:tmpl w:val="AF9ED448"/>
+    <w:lvl w:ilvl="0">
+      <w:start w:val="1"/>
+      <w:numFmt w:val="bullet"/>
+      <w:lvlText w:val=""/>
+      <w:lvlJc w:val="left"/>
+      <w:pPr>
+        <w:tabs>
+          <w:tab w:val="num" w:pos="720"/>
+        </w:tabs>
+        <w:ind w:left="720" w:hanging="360"/>
+      </w:pPr>
+      <w:rPr>
+        <w:rFonts w:ascii="Symbol" w:hAnsi="Symbol" w:hint="default"/>
+        <w:sz w:val="20"/>
+      </w:rPr>
+    </w:lvl>
+    <w:lvl w:ilvl="1" w:tentative="1">
+      <w:start w:val="1"/>
+      <w:numFmt w:val="bullet"/>
+      <w:lvlText w:val="o"/>
+      <w:lvlJc w:val="left"/>
+      <w:pPr>
+        <w:tabs>
+          <w:tab w:val="num" w:pos="1440"/>
+        </w:tabs>
+        <w:ind w:left="1440" w:hanging="360"/>
+      </w:pPr>
+      <w:rPr>
+        <w:rFonts w:ascii="Courier New" w:hAnsi="Courier New" w:hint="default"/>
+        <w:sz w:val="20"/>
+      </w:rPr>
+    </w:lvl>
+    <w:lvl w:ilvl="2" w:tentative="1">
+      <w:start w:val="1"/>
+      <w:numFmt w:val="bullet"/>
+      <w:lvlText w:val=""/>
+      <w:lvlJc w:val="left"/>
+      <w:pPr>
+        <w:tabs>
+          <w:tab w:val="num" w:pos="2160"/>
+        </w:tabs>
+        <w:ind w:left="2160" w:hanging="360"/>
+      </w:pPr>
+      <w:rPr>
+        <w:rFonts w:ascii="Wingdings" w:hAnsi="Wingdings" w:hint="default"/>
+        <w:sz w:val="20"/>
+      </w:rPr>
+    </w:lvl>
+    <w:lvl w:ilvl="3" w:tentative="1">
+      <w:start w:val="1"/>
+      <w:numFmt w:val="bullet"/>
+      <w:lvlText w:val=""/>
+      <w:lvlJc w:val="left"/>
+      <w:pPr>
+        <w:tabs>
+          <w:tab w:val="num" w:pos="2880"/>
+        </w:tabs>
+        <w:ind w:left="2880" w:hanging="360"/>
+      </w:pPr>
+      <w:rPr>
+        <w:rFonts w:ascii="Wingdings" w:hAnsi="Wingdings" w:hint="default"/>
+        <w:sz w:val="20"/>
+      </w:rPr>
+    </w:lvl>
+    <w:lvl w:ilvl="4" w:tentative="1">
+      <w:start w:val="1"/>
+      <w:numFmt w:val="bullet"/>
+      <w:lvlText w:val=""/>
+      <w:lvlJc w:val="left"/>
+      <w:pPr>
+        <w:tabs>
+          <w:tab w:val="num" w:pos="3600"/>
+        </w:tabs>
+        <w:ind w:left="3600" w:hanging="360"/>
+      </w:pPr>
+      <w:rPr>
+        <w:rFonts w:ascii="Wingdings" w:hAnsi="Wingdings" w:hint="default"/>
+        <w:sz w:val="20"/>
+      </w:rPr>
+    </w:lvl>
+    <w:lvl w:ilvl="5" w:tentative="1">
+      <w:start w:val="1"/>
+      <w:numFmt w:val="bullet"/>
+      <w:lvlText w:val=""/>
+      <w:lvlJc w:val="left"/>
+      <w:pPr>
+        <w:tabs>
+          <w:tab w:val="num" w:pos="4320"/>
+        </w:tabs>
+        <w:ind w:left="4320" w:hanging="360"/>
+      </w:pPr>
+      <w:rPr>
+        <w:rFonts w:ascii="Wingdings" w:hAnsi="Wingdings" w:hint="default"/>
+        <w:sz w:val="20"/>
+      </w:rPr>
+    </w:lvl>
+    <w:lvl w:ilvl="6" w:tentative="1">
+      <w:start w:val="1"/>
+      <w:numFmt w:val="bullet"/>
+      <w:lvlText w:val=""/>
+      <w:lvlJc w:val="left"/>
+      <w:pPr>
+        <w:tabs>
+          <w:tab w:val="num" w:pos="5040"/>
+        </w:tabs>
+        <w:ind w:left="5040" w:hanging="360"/>
+      </w:pPr>
+      <w:rPr>
+        <w:rFonts w:ascii="Wingdings" w:hAnsi="Wingdings" w:hint="default"/>
+        <w:sz w:val="20"/>
+      </w:rPr>
+    </w:lvl>
+    <w:lvl w:ilvl="7" w:tentative="1">
+      <w:start w:val="1"/>
+      <w:numFmt w:val="bullet"/>
+      <w:lvlText w:val=""/>
+      <w:lvlJc w:val="left"/>
+      <w:pPr>
+        <w:tabs>
+          <w:tab w:val="num" w:pos="5760"/>
+        </w:tabs>
+        <w:ind w:left="5760" w:hanging="360"/>
+      </w:pPr>
+      <w:rPr>
+        <w:rFonts w:ascii="Wingdings" w:hAnsi="Wingdings" w:hint="default"/>
+        <w:sz w:val="20"/>
+      </w:rPr>
+    </w:lvl>
+    <w:lvl w:ilvl="8" w:tentative="1">
+      <w:start w:val="1"/>
+      <w:numFmt w:val="bullet"/>
+      <w:lvlText w:val=""/>
+      <w:lvlJc w:val="left"/>
+      <w:pPr>
+        <w:tabs>
+          <w:tab w:val="num" w:pos="6480"/>
+        </w:tabs>
+        <w:ind w:left="6480" w:hanging="360"/>
+      </w:pPr>
+      <w:rPr>
+        <w:rFonts w:ascii="Wingdings" w:hAnsi="Wingdings" w:hint="default"/>
+        <w:sz w:val="20"/>
+      </w:rPr>
+    </w:lvl>
+  </w:abstractNum>
+  <w:abstractNum w:abstractNumId="1" w15:restartNumberingAfterBreak="0">
+    <w:nsid w:val="4685168E"/>
+    <w:multiLevelType w:val="multilevel"/>
+    <w:tmpl w:val="F98C35D2"/>
+    <w:lvl w:ilvl="0">
+      <w:start w:val="1"/>
+      <w:numFmt w:val="decimal"/>
+      <w:lvlText w:val="%1."/>
+      <w:lvlJc w:val="left"/>
+      <w:pPr>
+        <w:tabs>
+          <w:tab w:val="num" w:pos="720"/>
+        </w:tabs>
+        <w:ind w:left="720" w:hanging="360"/>
+      </w:pPr>
+    </w:lvl>
+    <w:lvl w:ilvl="1" w:tentative="1">
+      <w:start w:val="1"/>
+      <w:numFmt w:val="decimal"/>
+      <w:lvlText w:val="%2."/>
+      <w:lvlJc w:val="left"/>
+      <w:pPr>
+        <w:tabs>
+          <w:tab w:val="num" w:pos="1440"/>
+        </w:tabs>
+        <w:ind w:left="1440" w:hanging="360"/>
+      </w:pPr>
+    </w:lvl>
+    <w:lvl w:ilvl="2" w:tentative="1">
+      <w:start w:val="1"/>
+      <w:numFmt w:val="decimal"/>
+      <w:lvlText w:val="%3."/>
+      <w:lvlJc w:val="left"/>
+      <w:pPr>
+        <w:tabs>
+          <w:tab w:val="num" w:pos="2160"/>
+        </w:tabs>
+        <w:ind w:left="2160" w:hanging="360"/>
+      </w:pPr>
+    </w:lvl>
+    <w:lvl w:ilvl="3" w:tentative="1">
+      <w:start w:val="1"/>
+      <w:numFmt w:val="decimal"/>
+      <w:lvlText w:val="%4."/>
+      <w:lvlJc w:val="left"/>
+      <w:pPr>
+        <w:tabs>
+          <w:tab w:val="num" w:pos="2880"/>
+        </w:tabs>
+        <w:ind w:left="2880" w:hanging="360"/>
+      </w:pPr>
+    </w:lvl>
+    <w:lvl w:ilvl="4" w:tentative="1">
+      <w:start w:val="1"/>
+      <w:numFmt w:val="decimal"/>
+      <w:lvlText w:val="%5."/>
+      <w:lvlJc w:val="left"/>
+      <w:pPr>
+        <w:tabs>
+          <w:tab w:val="num" w:pos="3600"/>
+        </w:tabs>
+        <w:ind w:left="3600" w:hanging="360"/>
+      </w:pPr>
+    </w:lvl>
+    <w:lvl w:ilvl="5" w:tentative="1">
+      <w:start w:val="1"/>
+      <w:numFmt w:val="decimal"/>
+      <w:lvlText w:val="%6."/>
+      <w:lvlJc w:val="left"/>
+      <w:pPr>
+        <w:tabs>
+          <w:tab w:val="num" w:pos="4320"/>
+        </w:tabs>
+        <w:ind w:left="4320" w:hanging="360"/>
+      </w:pPr>
+    </w:lvl>
+    <w:lvl w:ilvl="6" w:tentative="1">
+      <w:start w:val="1"/>
+      <w:numFmt w:val="decimal"/>
+      <w:lvlText w:val="%7."/>
+      <w:lvlJc w:val="left"/>
+      <w:pPr>
+        <w:tabs>
+          <w:tab w:val="num" w:pos="5040"/>
+        </w:tabs>
+        <w:ind w:left="5040" w:hanging="360"/>
+      </w:pPr>
+    </w:lvl>
+    <w:lvl w:ilvl="7" w:tentative="1">
+      <w:start w:val="1"/>
+      <w:numFmt w:val="decimal"/>
+      <w:lvlText w:val="%8."/>
+      <w:lvlJc w:val="left"/>
+      <w:pPr>
+        <w:tabs>
+          <w:tab w:val="num" w:pos="5760"/>
+        </w:tabs>
+        <w:ind w:left="5760" w:hanging="360"/>
+      </w:pPr>
+    </w:lvl>
+    <w:lvl w:ilvl="8" w:tentative="1">
+      <w:start w:val="1"/>
+      <w:numFmt w:val="decimal"/>
+      <w:lvlText w:val="%9."/>
+      <w:lvlJc w:val="left"/>
+      <w:pPr>
+        <w:tabs>
+          <w:tab w:val="num" w:pos="6480"/>
+        </w:tabs>
+        <w:ind w:left="6480" w:hanging="360"/>
+      </w:pPr>
+    </w:lvl>
+  </w:abstractNum>
+  <w:abstractNum w:abstractNumId="2" w15:restartNumberingAfterBreak="0">
     <w:nsid w:val="49B9064D"/>
     <w:multiLevelType w:val="hybridMultilevel"/>
     <w:tmpl w:val="50DEA382"/>
@@ -11063,7 +12986,13 @@
     </w:lvl>
   </w:abstractNum>
   <w:num w:numId="1">
+    <w:abstractNumId w:val="2"/>
+  </w:num>
+  <w:num w:numId="2">
     <w:abstractNumId w:val="0"/>
+  </w:num>
+  <w:num w:numId="3">
+    <w:abstractNumId w:val="1"/>
   </w:num>
 </w:numbering>
 </file>
@@ -11534,6 +13463,7 @@
   <w:style w:type="character" w:default="1" w:styleId="DefaultParagraphFont">
     <w:name w:val="Default Paragraph Font"/>
     <w:uiPriority w:val="1"/>
+    <w:semiHidden/>
     <w:unhideWhenUsed/>
   </w:style>
   <w:style w:type="table" w:default="1" w:styleId="TableNormal">

</xml_diff>

<commit_message>
fix the alignment of captions
</commit_message>
<xml_diff>
--- a/docs/phase-1 report.docx
+++ b/docs/phase-1 report.docx
@@ -273,6 +273,8 @@
       <w:sdtPr>
         <w:rPr>
           <w:rStyle w:val="BookTitle"/>
+          <w:rFonts w:eastAsiaTheme="minorHAnsi"/>
+          <w:color w:val="auto"/>
           <w:rtl/>
         </w:rPr>
         <w:id w:val="-1633934815"/>
@@ -284,9 +286,10 @@
       <w:sdtEndPr>
         <w:rPr>
           <w:rStyle w:val="DefaultParagraphFont"/>
-          <w:rFonts w:eastAsiaTheme="minorHAnsi" w:cs="Vazir"/>
+          <w:rFonts w:cs="Vazir"/>
+          <w:b w:val="0"/>
+          <w:bCs w:val="0"/>
           <w:noProof/>
-          <w:color w:val="auto"/>
           <w:spacing w:val="0"/>
           <w:sz w:val="22"/>
           <w:szCs w:val="26"/>
@@ -1608,7 +1611,17 @@
                 <w:noProof/>
                 <w:lang w:bidi="fa-IR"/>
               </w:rPr>
-              <w:t>8.</w:t>
+              <w:t>8</w:t>
+            </w:r>
+            <w:r>
+              <w:rPr>
+                <w:rStyle w:val="Hyperlink"/>
+                <w:rFonts w:hint="cs"/>
+                <w:noProof/>
+                <w:rtl/>
+                <w:lang w:bidi="fa-IR"/>
+              </w:rPr>
+              <w:t>.</w:t>
             </w:r>
             <w:r>
               <w:rPr>
@@ -6871,7 +6884,6 @@
     <w:p>
       <w:pPr>
         <w:pStyle w:val="images"/>
-        <w:jc w:val="left"/>
       </w:pPr>
       <w:r>
         <w:rPr>
@@ -6922,14 +6934,7 @@
           <w:szCs w:val="18"/>
           <w:rtl/>
         </w:rPr>
-        <w:t xml:space="preserve"> </w:t>
-      </w:r>
-      <w:r>
-        <w:rPr>
-          <w:szCs w:val="18"/>
-          <w:rtl/>
-        </w:rPr>
-        <w:t>عدم تعادل کلاس‌ها (</w:t>
+        <w:t xml:space="preserve"> عدم تعادل کلاس‌ها (</w:t>
       </w:r>
       <w:r>
         <w:t>Normal vs Pneumonia</w:t>
@@ -7192,13 +7197,7 @@
         <w:rPr>
           <w:rtl/>
         </w:rPr>
-        <w:t xml:space="preserve"> </w:t>
-      </w:r>
-      <w:r>
-        <w:rPr>
-          <w:rtl/>
-        </w:rPr>
-        <w:t>نمونه تصاو</w:t>
+        <w:t xml:space="preserve"> نمونه تصاو</w:t>
       </w:r>
       <w:r>
         <w:rPr>
@@ -7454,14 +7453,7 @@
           <w:szCs w:val="18"/>
           <w:rtl/>
         </w:rPr>
-        <w:t xml:space="preserve"> </w:t>
-      </w:r>
-      <w:r>
-        <w:rPr>
-          <w:szCs w:val="18"/>
-          <w:rtl/>
-        </w:rPr>
-        <w:t>پراکندگ</w:t>
+        <w:t xml:space="preserve"> پراکندگ</w:t>
       </w:r>
       <w:r>
         <w:rPr>
@@ -7801,15 +7793,7 @@
           <w:szCs w:val="18"/>
           <w:rtl/>
         </w:rPr>
-        <w:t xml:space="preserve"> </w:t>
-      </w:r>
-      <w:r>
-        <w:rPr>
-          <w:rFonts w:hint="cs"/>
-          <w:szCs w:val="18"/>
-          <w:rtl/>
-        </w:rPr>
-        <w:t>هی</w:t>
+        <w:t xml:space="preserve"> هی</w:t>
       </w:r>
       <w:r>
         <w:rPr>
@@ -10231,7 +10215,6 @@
       <w:pPr>
         <w:bidi/>
         <w:rPr>
-          <w:rFonts w:hint="cs"/>
           <w:rtl/>
           <w:lang w:bidi="fa-IR"/>
         </w:rPr>
@@ -10978,7 +10961,6 @@
       <w:pPr>
         <w:bidi/>
         <w:rPr>
-          <w:rFonts w:hint="cs"/>
           <w:rtl/>
           <w:lang w:bidi="fa-IR"/>
         </w:rPr>
@@ -12229,6 +12211,7 @@
   <w:style w:type="character" w:default="1" w:styleId="DefaultParagraphFont">
     <w:name w:val="Default Paragraph Font"/>
     <w:uiPriority w:val="1"/>
+    <w:semiHidden/>
     <w:unhideWhenUsed/>
   </w:style>
   <w:style w:type="table" w:default="1" w:styleId="TableNormal">

</xml_diff>